<commit_message>
one more bug report added
</commit_message>
<xml_diff>
--- a/ІП-02, Гончар, Глущенко, Василенко, ЛР2.docx
+++ b/ІП-02, Гончар, Глущенко, Василенко, ЛР2.docx
@@ -11321,15 +11321,7 @@
                 <w:sz w:val="28"/>
                 <w:lang w:val="en-US"/>
               </w:rPr>
-              <w:t>BG_</w:t>
-            </w:r>
-            <w:r>
-              <w:rPr>
-                <w:rFonts w:ascii="Times New Roman" w:hAnsi="Times New Roman" w:cs="Times New Roman"/>
-                <w:sz w:val="28"/>
-                <w:lang w:val="en-US"/>
-              </w:rPr>
-              <w:t>3</w:t>
+              <w:t>BG_3</w:t>
             </w:r>
           </w:p>
         </w:tc>
@@ -11431,23 +11423,7 @@
                 <w:sz w:val="28"/>
                 <w:lang w:val="uk-UA"/>
               </w:rPr>
-              <w:t>8</w:t>
-            </w:r>
-            <w:r>
-              <w:rPr>
-                <w:rFonts w:ascii="Times New Roman" w:hAnsi="Times New Roman" w:cs="Times New Roman"/>
-                <w:sz w:val="28"/>
-                <w:lang w:val="uk-UA"/>
-              </w:rPr>
-              <w:t>-</w:t>
-            </w:r>
-            <w:r>
-              <w:rPr>
-                <w:rFonts w:ascii="Times New Roman" w:hAnsi="Times New Roman" w:cs="Times New Roman"/>
-                <w:sz w:val="28"/>
-                <w:lang w:val="uk-UA"/>
-              </w:rPr>
-              <w:t>середня</w:t>
+              <w:t>8-середня</w:t>
             </w:r>
           </w:p>
         </w:tc>
@@ -11879,7 +11855,7 @@
               <w:rPr>
                 <w:rFonts w:ascii="Times New Roman" w:hAnsi="Times New Roman" w:cs="Times New Roman"/>
                 <w:sz w:val="28"/>
-                <w:lang w:val="uk-UA"/>
+                <w:lang w:val="en-US"/>
               </w:rPr>
             </w:pPr>
             <w:r>
@@ -11890,8 +11866,6 @@
               </w:rPr>
               <w:t>На пошту відправляється лист з логіном і паролем, на сайті відбувається перехід на головну сторінку.</w:t>
             </w:r>
-            <w:bookmarkStart w:id="22" w:name="_GoBack"/>
-            <w:bookmarkEnd w:id="22"/>
           </w:p>
         </w:tc>
       </w:tr>
@@ -11907,6 +11881,793 @@
         </w:rPr>
       </w:pPr>
     </w:p>
+    <w:tbl>
+      <w:tblPr>
+        <w:tblStyle w:val="ab"/>
+        <w:tblW w:w="0" w:type="auto"/>
+        <w:tblLook w:val="04A0" w:firstRow="1" w:lastRow="0" w:firstColumn="1" w:lastColumn="0" w:noHBand="0" w:noVBand="1"/>
+      </w:tblPr>
+      <w:tblGrid>
+        <w:gridCol w:w="1445"/>
+        <w:gridCol w:w="8126"/>
+      </w:tblGrid>
+      <w:tr>
+        <w:tc>
+          <w:tcPr>
+            <w:tcW w:w="1668" w:type="dxa"/>
+            <w:shd w:val="clear" w:color="auto" w:fill="D9D9D9" w:themeFill="background1" w:themeFillShade="D9"/>
+          </w:tcPr>
+          <w:p>
+            <w:pPr>
+              <w:pStyle w:val="a0"/>
+              <w:jc w:val="center"/>
+              <w:rPr>
+                <w:rFonts w:ascii="Times New Roman" w:hAnsi="Times New Roman" w:cs="Times New Roman"/>
+                <w:sz w:val="28"/>
+                <w:lang w:val="uk-UA"/>
+              </w:rPr>
+            </w:pPr>
+            <w:r>
+              <w:rPr>
+                <w:rFonts w:ascii="Times New Roman" w:hAnsi="Times New Roman" w:cs="Times New Roman"/>
+                <w:sz w:val="28"/>
+                <w:lang w:val="uk-UA"/>
+              </w:rPr>
+              <w:t>ID</w:t>
+            </w:r>
+          </w:p>
+        </w:tc>
+        <w:tc>
+          <w:tcPr>
+            <w:tcW w:w="7903" w:type="dxa"/>
+          </w:tcPr>
+          <w:p>
+            <w:pPr>
+              <w:pStyle w:val="a0"/>
+              <w:jc w:val="center"/>
+              <w:rPr>
+                <w:rFonts w:ascii="Times New Roman" w:hAnsi="Times New Roman" w:cs="Times New Roman"/>
+                <w:sz w:val="28"/>
+                <w:lang w:val="uk-UA"/>
+              </w:rPr>
+            </w:pPr>
+            <w:r>
+              <w:rPr>
+                <w:rFonts w:ascii="Times New Roman" w:hAnsi="Times New Roman" w:cs="Times New Roman"/>
+                <w:sz w:val="28"/>
+                <w:lang w:val="en-US"/>
+              </w:rPr>
+              <w:t>BG_3</w:t>
+            </w:r>
+          </w:p>
+        </w:tc>
+      </w:tr>
+      <w:tr>
+        <w:tc>
+          <w:tcPr>
+            <w:tcW w:w="1668" w:type="dxa"/>
+            <w:shd w:val="clear" w:color="auto" w:fill="D9D9D9" w:themeFill="background1" w:themeFillShade="D9"/>
+          </w:tcPr>
+          <w:p>
+            <w:pPr>
+              <w:pStyle w:val="a0"/>
+              <w:jc w:val="center"/>
+              <w:rPr>
+                <w:rFonts w:ascii="Times New Roman" w:hAnsi="Times New Roman" w:cs="Times New Roman"/>
+                <w:sz w:val="28"/>
+                <w:lang w:val="uk-UA"/>
+              </w:rPr>
+            </w:pPr>
+            <w:r>
+              <w:rPr>
+                <w:rFonts w:ascii="Times New Roman" w:hAnsi="Times New Roman" w:cs="Times New Roman"/>
+                <w:sz w:val="28"/>
+                <w:lang w:val="uk-UA"/>
+              </w:rPr>
+              <w:t>Пріоритет</w:t>
+            </w:r>
+          </w:p>
+        </w:tc>
+        <w:tc>
+          <w:tcPr>
+            <w:tcW w:w="7903" w:type="dxa"/>
+          </w:tcPr>
+          <w:p>
+            <w:pPr>
+              <w:pStyle w:val="a0"/>
+              <w:jc w:val="center"/>
+              <w:rPr>
+                <w:rFonts w:ascii="Times New Roman" w:hAnsi="Times New Roman" w:cs="Times New Roman"/>
+                <w:sz w:val="28"/>
+                <w:lang w:val="uk-UA"/>
+              </w:rPr>
+            </w:pPr>
+            <w:r>
+              <w:rPr>
+                <w:rFonts w:ascii="Times New Roman" w:hAnsi="Times New Roman" w:cs="Times New Roman"/>
+                <w:sz w:val="28"/>
+                <w:lang w:val="uk-UA"/>
+              </w:rPr>
+              <w:t>Низький</w:t>
+            </w:r>
+          </w:p>
+        </w:tc>
+      </w:tr>
+      <w:tr>
+        <w:tc>
+          <w:tcPr>
+            <w:tcW w:w="1668" w:type="dxa"/>
+            <w:shd w:val="clear" w:color="auto" w:fill="D9D9D9" w:themeFill="background1" w:themeFillShade="D9"/>
+          </w:tcPr>
+          <w:p>
+            <w:pPr>
+              <w:pStyle w:val="a0"/>
+              <w:jc w:val="center"/>
+              <w:rPr>
+                <w:rFonts w:ascii="Times New Roman" w:hAnsi="Times New Roman" w:cs="Times New Roman"/>
+                <w:sz w:val="28"/>
+                <w:lang w:val="uk-UA"/>
+              </w:rPr>
+            </w:pPr>
+            <w:r>
+              <w:rPr>
+                <w:rFonts w:ascii="Times New Roman" w:hAnsi="Times New Roman" w:cs="Times New Roman"/>
+                <w:sz w:val="28"/>
+                <w:lang w:val="uk-UA"/>
+              </w:rPr>
+              <w:t>Серйозність</w:t>
+            </w:r>
+          </w:p>
+        </w:tc>
+        <w:tc>
+          <w:tcPr>
+            <w:tcW w:w="7903" w:type="dxa"/>
+          </w:tcPr>
+          <w:p>
+            <w:pPr>
+              <w:pStyle w:val="a0"/>
+              <w:jc w:val="center"/>
+              <w:rPr>
+                <w:rFonts w:ascii="Times New Roman" w:hAnsi="Times New Roman" w:cs="Times New Roman"/>
+                <w:sz w:val="28"/>
+                <w:lang w:val="uk-UA"/>
+              </w:rPr>
+            </w:pPr>
+            <w:r>
+              <w:rPr>
+                <w:rFonts w:ascii="Times New Roman" w:hAnsi="Times New Roman" w:cs="Times New Roman"/>
+                <w:sz w:val="28"/>
+                <w:lang w:val="uk-UA"/>
+              </w:rPr>
+              <w:t>5-низька</w:t>
+            </w:r>
+          </w:p>
+        </w:tc>
+      </w:tr>
+      <w:tr>
+        <w:tc>
+          <w:tcPr>
+            <w:tcW w:w="1668" w:type="dxa"/>
+            <w:shd w:val="clear" w:color="auto" w:fill="D9D9D9" w:themeFill="background1" w:themeFillShade="D9"/>
+          </w:tcPr>
+          <w:p>
+            <w:pPr>
+              <w:pStyle w:val="a0"/>
+              <w:jc w:val="center"/>
+              <w:rPr>
+                <w:rFonts w:ascii="Times New Roman" w:hAnsi="Times New Roman" w:cs="Times New Roman"/>
+                <w:sz w:val="28"/>
+                <w:lang w:val="uk-UA"/>
+              </w:rPr>
+            </w:pPr>
+            <w:r>
+              <w:rPr>
+                <w:rFonts w:ascii="Times New Roman" w:hAnsi="Times New Roman" w:cs="Times New Roman"/>
+                <w:sz w:val="28"/>
+                <w:lang w:val="uk-UA"/>
+              </w:rPr>
+              <w:t>Версія</w:t>
+            </w:r>
+          </w:p>
+        </w:tc>
+        <w:tc>
+          <w:tcPr>
+            <w:tcW w:w="7903" w:type="dxa"/>
+          </w:tcPr>
+          <w:p>
+            <w:pPr>
+              <w:pStyle w:val="a0"/>
+              <w:jc w:val="center"/>
+              <w:rPr>
+                <w:rFonts w:ascii="Times New Roman" w:hAnsi="Times New Roman" w:cs="Times New Roman"/>
+                <w:sz w:val="28"/>
+                <w:lang w:val="uk-UA"/>
+              </w:rPr>
+            </w:pPr>
+            <w:proofErr w:type="spellStart"/>
+            <w:r>
+              <w:rPr>
+                <w:rFonts w:ascii="Times New Roman" w:hAnsi="Times New Roman" w:cs="Times New Roman"/>
+                <w:sz w:val="28"/>
+                <w:lang w:val="uk-UA"/>
+              </w:rPr>
+              <w:t>Вебсайт</w:t>
+            </w:r>
+            <w:proofErr w:type="spellEnd"/>
+          </w:p>
+        </w:tc>
+      </w:tr>
+      <w:tr>
+        <w:tc>
+          <w:tcPr>
+            <w:tcW w:w="1668" w:type="dxa"/>
+            <w:shd w:val="clear" w:color="auto" w:fill="D9D9D9" w:themeFill="background1" w:themeFillShade="D9"/>
+          </w:tcPr>
+          <w:p>
+            <w:pPr>
+              <w:pStyle w:val="a0"/>
+              <w:jc w:val="center"/>
+              <w:rPr>
+                <w:rFonts w:ascii="Times New Roman" w:hAnsi="Times New Roman" w:cs="Times New Roman"/>
+                <w:sz w:val="28"/>
+                <w:lang w:val="uk-UA"/>
+              </w:rPr>
+            </w:pPr>
+            <w:r>
+              <w:rPr>
+                <w:rFonts w:ascii="Times New Roman" w:hAnsi="Times New Roman" w:cs="Times New Roman"/>
+                <w:sz w:val="28"/>
+                <w:lang w:val="uk-UA"/>
+              </w:rPr>
+              <w:t>Опис</w:t>
+            </w:r>
+          </w:p>
+        </w:tc>
+        <w:tc>
+          <w:tcPr>
+            <w:tcW w:w="7903" w:type="dxa"/>
+          </w:tcPr>
+          <w:p>
+            <w:pPr>
+              <w:pStyle w:val="a0"/>
+              <w:jc w:val="center"/>
+              <w:rPr>
+                <w:rFonts w:ascii="Times New Roman" w:hAnsi="Times New Roman" w:cs="Times New Roman"/>
+                <w:sz w:val="28"/>
+                <w:lang w:val="uk-UA"/>
+              </w:rPr>
+            </w:pPr>
+            <w:r>
+              <w:rPr>
+                <w:rFonts w:ascii="Times New Roman" w:hAnsi="Times New Roman" w:cs="Times New Roman"/>
+                <w:sz w:val="28"/>
+                <w:lang w:val="uk-UA"/>
+              </w:rPr>
+              <w:t xml:space="preserve">При отриманні листа користувач не може його прочитати, якщо в тілі листа є російські/українські символи </w:t>
+            </w:r>
+          </w:p>
+        </w:tc>
+      </w:tr>
+      <w:tr>
+        <w:trPr>
+          <w:trHeight w:val="654"/>
+        </w:trPr>
+        <w:tc>
+          <w:tcPr>
+            <w:tcW w:w="1668" w:type="dxa"/>
+            <w:shd w:val="clear" w:color="auto" w:fill="D9D9D9" w:themeFill="background1" w:themeFillShade="D9"/>
+          </w:tcPr>
+          <w:p>
+            <w:pPr>
+              <w:pStyle w:val="a0"/>
+              <w:jc w:val="center"/>
+              <w:rPr>
+                <w:rFonts w:ascii="Times New Roman" w:hAnsi="Times New Roman" w:cs="Times New Roman"/>
+                <w:sz w:val="28"/>
+                <w:lang w:val="uk-UA"/>
+              </w:rPr>
+            </w:pPr>
+            <w:r>
+              <w:rPr>
+                <w:rFonts w:ascii="Times New Roman" w:hAnsi="Times New Roman" w:cs="Times New Roman"/>
+                <w:sz w:val="28"/>
+                <w:lang w:val="uk-UA"/>
+              </w:rPr>
+              <w:t>Кроки для відтворення</w:t>
+            </w:r>
+          </w:p>
+        </w:tc>
+        <w:tc>
+          <w:tcPr>
+            <w:tcW w:w="7903" w:type="dxa"/>
+          </w:tcPr>
+          <w:p>
+            <w:pPr>
+              <w:pStyle w:val="a0"/>
+              <w:jc w:val="center"/>
+              <w:rPr>
+                <w:rFonts w:ascii="Times New Roman" w:hAnsi="Times New Roman" w:cs="Times New Roman"/>
+                <w:sz w:val="28"/>
+                <w:lang w:val="uk-UA"/>
+              </w:rPr>
+            </w:pPr>
+            <w:r>
+              <w:rPr>
+                <w:rFonts w:ascii="Times New Roman" w:hAnsi="Times New Roman" w:cs="Times New Roman"/>
+                <w:sz w:val="28"/>
+                <w:lang w:val="uk-UA"/>
+              </w:rPr>
+              <w:t xml:space="preserve">Зайти на сайт </w:t>
+            </w:r>
+            <w:r>
+              <w:rPr>
+                <w:rFonts w:ascii="Times New Roman" w:hAnsi="Times New Roman" w:cs="Times New Roman"/>
+                <w:sz w:val="28"/>
+                <w:lang w:val="ru-RU"/>
+              </w:rPr>
+              <w:t>–&gt;</w:t>
+            </w:r>
+            <w:r>
+              <w:rPr>
+                <w:rFonts w:ascii="Times New Roman" w:hAnsi="Times New Roman" w:cs="Times New Roman"/>
+                <w:sz w:val="28"/>
+                <w:lang w:val="uk-UA"/>
+              </w:rPr>
+              <w:t xml:space="preserve"> Натиснути кнопку «</w:t>
+            </w:r>
+            <w:proofErr w:type="spellStart"/>
+            <w:r>
+              <w:rPr>
+                <w:rFonts w:ascii="Times New Roman" w:hAnsi="Times New Roman" w:cs="Times New Roman"/>
+                <w:sz w:val="28"/>
+                <w:lang w:val="uk-UA"/>
+              </w:rPr>
+              <w:t>Приобрести</w:t>
+            </w:r>
+            <w:proofErr w:type="spellEnd"/>
+            <w:r>
+              <w:rPr>
+                <w:rFonts w:ascii="Times New Roman" w:hAnsi="Times New Roman" w:cs="Times New Roman"/>
+                <w:sz w:val="28"/>
+                <w:lang w:val="uk-UA"/>
+              </w:rPr>
+              <w:t xml:space="preserve">» </w:t>
+            </w:r>
+            <w:r>
+              <w:rPr>
+                <w:rFonts w:ascii="Times New Roman" w:hAnsi="Times New Roman" w:cs="Times New Roman"/>
+                <w:sz w:val="28"/>
+                <w:lang w:val="ru-RU"/>
+              </w:rPr>
+              <w:t>–&gt;</w:t>
+            </w:r>
+            <w:r>
+              <w:rPr>
+                <w:rFonts w:ascii="Times New Roman" w:hAnsi="Times New Roman" w:cs="Times New Roman"/>
+                <w:sz w:val="28"/>
+                <w:lang w:val="ru-RU"/>
+              </w:rPr>
+              <w:t xml:space="preserve"> </w:t>
+            </w:r>
+            <w:proofErr w:type="spellStart"/>
+            <w:r>
+              <w:rPr>
+                <w:rFonts w:ascii="Times New Roman" w:hAnsi="Times New Roman" w:cs="Times New Roman"/>
+                <w:sz w:val="28"/>
+                <w:lang w:val="ru-RU"/>
+              </w:rPr>
+              <w:t>Вказати</w:t>
+            </w:r>
+            <w:proofErr w:type="spellEnd"/>
+            <w:r>
+              <w:rPr>
+                <w:rFonts w:ascii="Times New Roman" w:hAnsi="Times New Roman" w:cs="Times New Roman"/>
+                <w:sz w:val="28"/>
+                <w:lang w:val="ru-RU"/>
+              </w:rPr>
+              <w:t xml:space="preserve"> свою </w:t>
+            </w:r>
+            <w:proofErr w:type="spellStart"/>
+            <w:r>
+              <w:rPr>
+                <w:rFonts w:ascii="Times New Roman" w:hAnsi="Times New Roman" w:cs="Times New Roman"/>
+                <w:sz w:val="28"/>
+                <w:lang w:val="ru-RU"/>
+              </w:rPr>
+              <w:t>електронну</w:t>
+            </w:r>
+            <w:proofErr w:type="spellEnd"/>
+            <w:r>
+              <w:rPr>
+                <w:rFonts w:ascii="Times New Roman" w:hAnsi="Times New Roman" w:cs="Times New Roman"/>
+                <w:sz w:val="28"/>
+                <w:lang w:val="ru-RU"/>
+              </w:rPr>
+              <w:t xml:space="preserve"> адресу </w:t>
+            </w:r>
+            <w:r>
+              <w:rPr>
+                <w:rFonts w:ascii="Times New Roman" w:hAnsi="Times New Roman" w:cs="Times New Roman"/>
+                <w:sz w:val="28"/>
+                <w:lang w:val="ru-RU"/>
+              </w:rPr>
+              <w:t>–&gt;</w:t>
+            </w:r>
+            <w:r>
+              <w:rPr>
+                <w:rFonts w:ascii="Times New Roman" w:hAnsi="Times New Roman" w:cs="Times New Roman"/>
+                <w:sz w:val="28"/>
+                <w:lang w:val="ru-RU"/>
+              </w:rPr>
+              <w:t xml:space="preserve"> </w:t>
+            </w:r>
+            <w:proofErr w:type="spellStart"/>
+            <w:r>
+              <w:rPr>
+                <w:rFonts w:ascii="Times New Roman" w:hAnsi="Times New Roman" w:cs="Times New Roman"/>
+                <w:sz w:val="28"/>
+                <w:lang w:val="ru-RU"/>
+              </w:rPr>
+              <w:t>Натиснути</w:t>
+            </w:r>
+            <w:proofErr w:type="spellEnd"/>
+            <w:r>
+              <w:rPr>
+                <w:rFonts w:ascii="Times New Roman" w:hAnsi="Times New Roman" w:cs="Times New Roman"/>
+                <w:sz w:val="28"/>
+                <w:lang w:val="ru-RU"/>
+              </w:rPr>
+              <w:t xml:space="preserve"> кнопку «Перейти к оплате»</w:t>
+            </w:r>
+            <w:r>
+              <w:rPr>
+                <w:rFonts w:ascii="Times New Roman" w:hAnsi="Times New Roman" w:cs="Times New Roman"/>
+                <w:sz w:val="28"/>
+                <w:lang w:val="ru-RU"/>
+              </w:rPr>
+              <w:t xml:space="preserve"> </w:t>
+            </w:r>
+            <w:r>
+              <w:rPr>
+                <w:rFonts w:ascii="Times New Roman" w:hAnsi="Times New Roman" w:cs="Times New Roman"/>
+                <w:sz w:val="28"/>
+                <w:lang w:val="ru-RU"/>
+              </w:rPr>
+              <w:t>–&gt;</w:t>
+            </w:r>
+            <w:r>
+              <w:rPr>
+                <w:rFonts w:ascii="Times New Roman" w:hAnsi="Times New Roman" w:cs="Times New Roman"/>
+                <w:sz w:val="28"/>
+                <w:lang w:val="ru-RU"/>
+              </w:rPr>
+              <w:t xml:space="preserve">Перейти на </w:t>
+            </w:r>
+            <w:r>
+              <w:rPr>
+                <w:rFonts w:ascii="Times New Roman" w:hAnsi="Times New Roman" w:cs="Times New Roman"/>
+                <w:sz w:val="28"/>
+                <w:lang w:val="en-US"/>
+              </w:rPr>
+              <w:t>Gmail</w:t>
+            </w:r>
+            <w:r>
+              <w:rPr>
+                <w:rFonts w:ascii="Times New Roman" w:hAnsi="Times New Roman" w:cs="Times New Roman"/>
+                <w:sz w:val="28"/>
+                <w:lang w:val="ru-RU"/>
+              </w:rPr>
+              <w:t xml:space="preserve"> </w:t>
+            </w:r>
+            <w:r>
+              <w:rPr>
+                <w:rFonts w:ascii="Times New Roman" w:hAnsi="Times New Roman" w:cs="Times New Roman"/>
+                <w:sz w:val="28"/>
+                <w:lang w:val="ru-RU"/>
+              </w:rPr>
+              <w:t>–&gt;</w:t>
+            </w:r>
+            <w:r>
+              <w:rPr>
+                <w:rFonts w:ascii="Times New Roman" w:hAnsi="Times New Roman" w:cs="Times New Roman"/>
+                <w:sz w:val="28"/>
+                <w:lang w:val="uk-UA"/>
+              </w:rPr>
+              <w:t xml:space="preserve"> Знайти в «Отриманих» лист від </w:t>
+            </w:r>
+            <w:r>
+              <w:rPr>
+                <w:rFonts w:ascii="Times New Roman" w:hAnsi="Times New Roman" w:cs="Times New Roman"/>
+                <w:sz w:val="28"/>
+                <w:lang w:val="en-US"/>
+              </w:rPr>
+              <w:t>SKK</w:t>
+            </w:r>
+            <w:r>
+              <w:rPr>
+                <w:rFonts w:ascii="Times New Roman" w:hAnsi="Times New Roman" w:cs="Times New Roman"/>
+                <w:sz w:val="28"/>
+                <w:lang w:val="ru-RU"/>
+              </w:rPr>
+              <w:t xml:space="preserve"> </w:t>
+            </w:r>
+            <w:proofErr w:type="spellStart"/>
+            <w:r>
+              <w:rPr>
+                <w:rFonts w:ascii="Times New Roman" w:hAnsi="Times New Roman" w:cs="Times New Roman"/>
+                <w:sz w:val="28"/>
+                <w:lang w:val="en-US"/>
+              </w:rPr>
+              <w:t>inc</w:t>
+            </w:r>
+            <w:proofErr w:type="spellEnd"/>
+            <w:r>
+              <w:rPr>
+                <w:rFonts w:ascii="Times New Roman" w:hAnsi="Times New Roman" w:cs="Times New Roman"/>
+                <w:sz w:val="28"/>
+                <w:lang w:val="ru-RU"/>
+              </w:rPr>
+              <w:t>.</w:t>
+            </w:r>
+          </w:p>
+        </w:tc>
+      </w:tr>
+      <w:tr>
+        <w:tc>
+          <w:tcPr>
+            <w:tcW w:w="1668" w:type="dxa"/>
+            <w:shd w:val="clear" w:color="auto" w:fill="D9D9D9" w:themeFill="background1" w:themeFillShade="D9"/>
+          </w:tcPr>
+          <w:p>
+            <w:pPr>
+              <w:pStyle w:val="a0"/>
+              <w:jc w:val="center"/>
+              <w:rPr>
+                <w:rFonts w:ascii="Times New Roman" w:hAnsi="Times New Roman" w:cs="Times New Roman"/>
+                <w:sz w:val="28"/>
+                <w:lang w:val="uk-UA"/>
+              </w:rPr>
+            </w:pPr>
+            <w:r>
+              <w:rPr>
+                <w:rFonts w:ascii="Times New Roman" w:hAnsi="Times New Roman" w:cs="Times New Roman"/>
+                <w:sz w:val="28"/>
+                <w:lang w:val="uk-UA"/>
+              </w:rPr>
+              <w:lastRenderedPageBreak/>
+              <w:t>Фактичний результат</w:t>
+            </w:r>
+          </w:p>
+        </w:tc>
+        <w:tc>
+          <w:tcPr>
+            <w:tcW w:w="7903" w:type="dxa"/>
+          </w:tcPr>
+          <w:p>
+            <w:pPr>
+              <w:pStyle w:val="a0"/>
+              <w:jc w:val="center"/>
+              <w:rPr>
+                <w:rFonts w:ascii="Times New Roman" w:hAnsi="Times New Roman" w:cs="Times New Roman"/>
+                <w:sz w:val="28"/>
+                <w:lang w:val="uk-UA"/>
+              </w:rPr>
+            </w:pPr>
+            <w:r>
+              <w:rPr>
+                <w:noProof/>
+              </w:rPr>
+              <w:drawing>
+                <wp:inline distT="0" distB="0" distL="0" distR="0" wp14:anchorId="63C018D6" wp14:editId="07E6DF52">
+                  <wp:extent cx="5940425" cy="2506980"/>
+                  <wp:effectExtent l="0" t="0" r="3175" b="7620"/>
+                  <wp:docPr id="12" name="Рисунок 12"/>
+                  <wp:cNvGraphicFramePr>
+                    <a:graphicFrameLocks xmlns:a="http://schemas.openxmlformats.org/drawingml/2006/main" noChangeAspect="1"/>
+                  </wp:cNvGraphicFramePr>
+                  <a:graphic xmlns:a="http://schemas.openxmlformats.org/drawingml/2006/main">
+                    <a:graphicData uri="http://schemas.openxmlformats.org/drawingml/2006/picture">
+                      <pic:pic xmlns:pic="http://schemas.openxmlformats.org/drawingml/2006/picture">
+                        <pic:nvPicPr>
+                          <pic:cNvPr id="1" name=""/>
+                          <pic:cNvPicPr/>
+                        </pic:nvPicPr>
+                        <pic:blipFill>
+                          <a:blip r:embed="rId13"/>
+                          <a:stretch>
+                            <a:fillRect/>
+                          </a:stretch>
+                        </pic:blipFill>
+                        <pic:spPr>
+                          <a:xfrm>
+                            <a:off x="0" y="0"/>
+                            <a:ext cx="5940425" cy="2506980"/>
+                          </a:xfrm>
+                          <a:prstGeom prst="rect">
+                            <a:avLst/>
+                          </a:prstGeom>
+                        </pic:spPr>
+                      </pic:pic>
+                    </a:graphicData>
+                  </a:graphic>
+                </wp:inline>
+              </w:drawing>
+            </w:r>
+          </w:p>
+          <w:p>
+            <w:pPr>
+              <w:pStyle w:val="a0"/>
+              <w:jc w:val="center"/>
+              <w:rPr>
+                <w:rFonts w:ascii="Times New Roman" w:hAnsi="Times New Roman" w:cs="Times New Roman"/>
+                <w:sz w:val="28"/>
+                <w:lang w:val="ru-RU"/>
+              </w:rPr>
+            </w:pPr>
+            <w:proofErr w:type="spellStart"/>
+            <w:r>
+              <w:rPr>
+                <w:rFonts w:ascii="Times New Roman" w:hAnsi="Times New Roman" w:cs="Times New Roman"/>
+                <w:sz w:val="28"/>
+                <w:lang w:val="ru-RU"/>
+              </w:rPr>
+              <w:t>Невірність</w:t>
+            </w:r>
+            <w:proofErr w:type="spellEnd"/>
+            <w:r>
+              <w:rPr>
+                <w:rFonts w:ascii="Times New Roman" w:hAnsi="Times New Roman" w:cs="Times New Roman"/>
+                <w:sz w:val="28"/>
+                <w:lang w:val="ru-RU"/>
+              </w:rPr>
+              <w:t xml:space="preserve"> </w:t>
+            </w:r>
+            <w:proofErr w:type="spellStart"/>
+            <w:r>
+              <w:rPr>
+                <w:rFonts w:ascii="Times New Roman" w:hAnsi="Times New Roman" w:cs="Times New Roman"/>
+                <w:sz w:val="28"/>
+                <w:lang w:val="ru-RU"/>
+              </w:rPr>
+              <w:t>кодування</w:t>
+            </w:r>
+            <w:proofErr w:type="spellEnd"/>
+            <w:r>
+              <w:rPr>
+                <w:rFonts w:ascii="Times New Roman" w:hAnsi="Times New Roman" w:cs="Times New Roman"/>
+                <w:sz w:val="28"/>
+                <w:lang w:val="ru-RU"/>
+              </w:rPr>
+              <w:t xml:space="preserve"> </w:t>
+            </w:r>
+            <w:proofErr w:type="spellStart"/>
+            <w:r>
+              <w:rPr>
+                <w:rFonts w:ascii="Times New Roman" w:hAnsi="Times New Roman" w:cs="Times New Roman"/>
+                <w:sz w:val="28"/>
+                <w:lang w:val="ru-RU"/>
+              </w:rPr>
+              <w:t>символів</w:t>
+            </w:r>
+            <w:proofErr w:type="spellEnd"/>
+            <w:r>
+              <w:rPr>
+                <w:rFonts w:ascii="Times New Roman" w:hAnsi="Times New Roman" w:cs="Times New Roman"/>
+                <w:sz w:val="28"/>
+                <w:lang w:val="ru-RU"/>
+              </w:rPr>
+              <w:t xml:space="preserve"> у </w:t>
+            </w:r>
+            <w:proofErr w:type="spellStart"/>
+            <w:r>
+              <w:rPr>
+                <w:rFonts w:ascii="Times New Roman" w:hAnsi="Times New Roman" w:cs="Times New Roman"/>
+                <w:sz w:val="28"/>
+                <w:lang w:val="ru-RU"/>
+              </w:rPr>
+              <w:t>листі</w:t>
+            </w:r>
+            <w:proofErr w:type="spellEnd"/>
+          </w:p>
+        </w:tc>
+      </w:tr>
+      <w:tr>
+        <w:tc>
+          <w:tcPr>
+            <w:tcW w:w="1668" w:type="dxa"/>
+            <w:shd w:val="clear" w:color="auto" w:fill="D9D9D9" w:themeFill="background1" w:themeFillShade="D9"/>
+          </w:tcPr>
+          <w:p>
+            <w:pPr>
+              <w:pStyle w:val="a0"/>
+              <w:jc w:val="center"/>
+              <w:rPr>
+                <w:rFonts w:ascii="Times New Roman" w:hAnsi="Times New Roman" w:cs="Times New Roman"/>
+                <w:sz w:val="28"/>
+                <w:lang w:val="uk-UA"/>
+              </w:rPr>
+            </w:pPr>
+            <w:r>
+              <w:rPr>
+                <w:rFonts w:ascii="Times New Roman" w:hAnsi="Times New Roman" w:cs="Times New Roman"/>
+                <w:sz w:val="28"/>
+                <w:lang w:val="uk-UA"/>
+              </w:rPr>
+              <w:t>Очікуваний результат</w:t>
+            </w:r>
+          </w:p>
+        </w:tc>
+        <w:tc>
+          <w:tcPr>
+            <w:tcW w:w="7903" w:type="dxa"/>
+          </w:tcPr>
+          <w:p>
+            <w:pPr>
+              <w:pStyle w:val="a0"/>
+              <w:jc w:val="center"/>
+              <w:rPr>
+                <w:rFonts w:ascii="Times New Roman" w:hAnsi="Times New Roman" w:cs="Times New Roman"/>
+                <w:sz w:val="28"/>
+                <w:lang w:val="ru-RU"/>
+              </w:rPr>
+            </w:pPr>
+            <w:r>
+              <w:rPr>
+                <w:rFonts w:ascii="Times New Roman" w:hAnsi="Times New Roman" w:cs="Times New Roman"/>
+                <w:sz w:val="28"/>
+                <w:lang w:val="uk-UA"/>
+              </w:rPr>
+              <w:t xml:space="preserve">Лист російською/українською мовою можна прочитати, кодування </w:t>
+            </w:r>
+            <w:r>
+              <w:rPr>
+                <w:rFonts w:ascii="Times New Roman" w:hAnsi="Times New Roman" w:cs="Times New Roman"/>
+                <w:sz w:val="28"/>
+                <w:lang w:val="en-US"/>
+              </w:rPr>
+              <w:t>utf</w:t>
+            </w:r>
+            <w:r>
+              <w:rPr>
+                <w:rFonts w:ascii="Times New Roman" w:hAnsi="Times New Roman" w:cs="Times New Roman"/>
+                <w:sz w:val="28"/>
+                <w:lang w:val="ru-RU"/>
+              </w:rPr>
+              <w:t>-8</w:t>
+            </w:r>
+            <w:bookmarkStart w:id="22" w:name="_GoBack"/>
+            <w:bookmarkEnd w:id="22"/>
+          </w:p>
+        </w:tc>
+      </w:tr>
+    </w:tbl>
+    <w:p>
+      <w:pPr>
+        <w:spacing w:after="160" w:line="259" w:lineRule="auto"/>
+        <w:ind w:firstLine="0"/>
+        <w:rPr>
+          <w:rFonts w:cs="Times New Roman"/>
+          <w:b/>
+          <w:szCs w:val="28"/>
+        </w:rPr>
+      </w:pPr>
+    </w:p>
+    <w:p>
+      <w:pPr>
+        <w:pStyle w:val="a0"/>
+        <w:rPr>
+          <w:lang w:val="uk-UA"/>
+        </w:rPr>
+      </w:pPr>
+    </w:p>
+    <w:p>
+      <w:pPr>
+        <w:pStyle w:val="a0"/>
+        <w:rPr>
+          <w:lang w:val="uk-UA"/>
+        </w:rPr>
+      </w:pPr>
+    </w:p>
     <w:p>
       <w:pPr>
         <w:pStyle w:val="2"/>
@@ -11947,11 +12708,7 @@
         <w:t xml:space="preserve"> </w:t>
       </w:r>
       <w:r>
-        <w:t xml:space="preserve">При створенні діаграми були описані актори системи, що має бути створена і їх дії. Ми також детально описали кожен з прецедентів : його передумови, </w:t>
-      </w:r>
-      <w:r>
-        <w:lastRenderedPageBreak/>
-        <w:t xml:space="preserve">основні задачі, </w:t>
+        <w:t xml:space="preserve">При створенні діаграми були описані актори системи, що має бути створена і їх дії. Ми також детально описали кожен з прецедентів : його передумови, основні задачі, </w:t>
       </w:r>
       <w:proofErr w:type="spellStart"/>
       <w:r>
@@ -12028,7 +12785,11 @@
       </w:r>
       <w:proofErr w:type="spellEnd"/>
       <w:r>
-        <w:t xml:space="preserve"> схемах моделі проектування, діаграми класів, діаграми класів аналізу варіанту використання. Також ми склали семантику класів згідно з діаграмою класів. Закріпили навичку роботи в команді. Попрактикувалися в використанні системи контролю версій </w:t>
+        <w:t xml:space="preserve"> схемах моделі проектування, діаграми класів, діаграми класів аналізу варіанту використання. Також ми склали семантику класів згідно з діаграмою класів. Закріпили навичку роботи </w:t>
+      </w:r>
+      <w:r>
+        <w:lastRenderedPageBreak/>
+        <w:t xml:space="preserve">в команді. Попрактикувалися в використанні системи контролю версій </w:t>
       </w:r>
       <w:proofErr w:type="spellStart"/>
       <w:r>

</xml_diff>